<commit_message>
uploaded flash procedure doc with updated fota3 patch url
</commit_message>
<xml_diff>
--- a/Flashing/flash_procedure.docx
+++ b/Flashing/flash_procedure.docx
@@ -151,7 +151,72 @@
           <w:szCs w:val="21"/>
           <w:lang w:bidi="ar"/>
         </w:rPr>
-        <w:t>FOTA-2-Build im</w:t>
+        <w:t>FOTA-2-Build images</w:t>
+      </w:r>
+      <w:r>
+        <w:rPr>
+          <w:rFonts w:ascii="Times New Roman" w:hAnsi="Times New Roman" w:eastAsia="SimSun" w:cs="Times New Roman"/>
+          <w:sz w:val="21"/>
+          <w:szCs w:val="21"/>
+          <w:lang w:bidi="ar"/>
+        </w:rPr>
+        <w:fldChar w:fldCharType="end"/>
+      </w:r>
+    </w:p>
+    <w:p>
+      <w:pPr>
+        <w:rPr>
+          <w:rFonts w:ascii="Times New Roman" w:hAnsi="Times New Roman" w:eastAsia="SimSun" w:cs="Times New Roman"/>
+          <w:sz w:val="21"/>
+          <w:szCs w:val="21"/>
+          <w:lang w:val="en-US" w:bidi="ar"/>
+        </w:rPr>
+      </w:pPr>
+      <w:r>
+        <w:rPr>
+          <w:rFonts w:ascii="Times New Roman" w:hAnsi="Times New Roman" w:eastAsia="SimSun" w:cs="Times New Roman"/>
+          <w:sz w:val="21"/>
+          <w:szCs w:val="21"/>
+          <w:lang w:val="en-US" w:bidi="ar"/>
+        </w:rPr>
+        <w:t xml:space="preserve">            </w:t>
+      </w:r>
+      <w:r>
+        <w:rPr>
+          <w:rFonts w:ascii="Times New Roman" w:hAnsi="Times New Roman" w:eastAsia="SimSun" w:cs="Times New Roman"/>
+          <w:sz w:val="21"/>
+          <w:szCs w:val="21"/>
+          <w:lang w:val="en-US" w:bidi="ar"/>
+        </w:rPr>
+        <w:fldChar w:fldCharType="begin"/>
+      </w:r>
+      <w:r>
+        <w:rPr>
+          <w:rFonts w:ascii="Times New Roman" w:hAnsi="Times New Roman" w:eastAsia="SimSun" w:cs="Times New Roman"/>
+          <w:sz w:val="21"/>
+          <w:szCs w:val="21"/>
+          <w:lang w:val="en-US" w:bidi="ar"/>
+        </w:rPr>
+        <w:instrText xml:space="preserve"> HYPERLINK "https://cloudtron.smartron.com/index.php/s/up1ejtiuorvRnYq" </w:instrText>
+      </w:r>
+      <w:r>
+        <w:rPr>
+          <w:rFonts w:ascii="Times New Roman" w:hAnsi="Times New Roman" w:eastAsia="SimSun" w:cs="Times New Roman"/>
+          <w:sz w:val="21"/>
+          <w:szCs w:val="21"/>
+          <w:lang w:val="en-US" w:bidi="ar"/>
+        </w:rPr>
+        <w:fldChar w:fldCharType="separate"/>
+      </w:r>
+      <w:r>
+        <w:rPr>
+          <w:rStyle w:val="7"/>
+          <w:rFonts w:ascii="Times New Roman" w:hAnsi="Times New Roman" w:eastAsia="SimSun" w:cs="Times New Roman"/>
+          <w:sz w:val="21"/>
+          <w:szCs w:val="21"/>
+          <w:lang w:val="en-US" w:bidi="ar"/>
+        </w:rPr>
+        <w:t xml:space="preserve">FOTA-3-Build </w:t>
       </w:r>
       <w:bookmarkStart w:id="0" w:name="_GoBack"/>
       <w:bookmarkEnd w:id="0"/>
@@ -161,16 +226,16 @@
           <w:rFonts w:ascii="Times New Roman" w:hAnsi="Times New Roman" w:eastAsia="SimSun" w:cs="Times New Roman"/>
           <w:sz w:val="21"/>
           <w:szCs w:val="21"/>
-          <w:lang w:bidi="ar"/>
-        </w:rPr>
-        <w:t>ages</w:t>
+          <w:lang w:val="en-US" w:bidi="ar"/>
+        </w:rPr>
+        <w:t>images</w:t>
       </w:r>
       <w:r>
         <w:rPr>
           <w:rFonts w:ascii="Times New Roman" w:hAnsi="Times New Roman" w:eastAsia="SimSun" w:cs="Times New Roman"/>
           <w:sz w:val="21"/>
           <w:szCs w:val="21"/>
-          <w:lang w:bidi="ar"/>
+          <w:lang w:val="en-US" w:bidi="ar"/>
         </w:rPr>
         <w:fldChar w:fldCharType="end"/>
       </w:r>

</xml_diff>